<commit_message>
lab3 finished(ofc its written in c++))))
</commit_message>
<xml_diff>
--- a/lab3/report.docx
+++ b/lab3/report.docx
@@ -5818,12 +5818,785 @@
     <w:p>
       <w:pPr>
         <w:pStyle w:val="BodyText"/>
+        <w:rPr/>
+      </w:pPr>
+      <w:r>
+        <w:rPr/>
+        <w:t>Как видно из результатов, все методы дали относительно малую погрешность, особенно при использовании формулы Ньютона — Котеса и Симпсона (погрешность получилась нулевая).</w:t>
+      </w:r>
+    </w:p>
+    <w:p>
+      <w:pPr>
+        <w:pStyle w:val="BodyText"/>
+        <w:rPr/>
+      </w:pPr>
+      <w:r>
+        <w:rPr/>
+      </w:r>
+    </w:p>
+    <w:p>
+      <w:pPr>
+        <w:pStyle w:val="Heading1"/>
+        <w:numPr>
+          <w:ilvl w:val="0"/>
+          <w:numId w:val="3"/>
+        </w:numPr>
+        <w:ind w:hanging="0" w:left="0"/>
+        <w:rPr/>
+      </w:pPr>
+      <w:r>
+        <w:rPr/>
+        <w:t>2. Программная реализация задачи</w:t>
+      </w:r>
+    </w:p>
+    <w:p>
+      <w:pPr>
+        <w:pStyle w:val="BodyText"/>
+        <w:rPr/>
+      </w:pPr>
+      <w:r>
+        <w:rPr/>
+      </w:r>
+    </w:p>
+    <w:p>
+      <w:pPr>
+        <w:pStyle w:val="BodyText"/>
+        <w:rPr/>
+      </w:pPr>
+      <w:hyperlink r:id="rId2">
+        <w:r>
+          <w:rPr>
+            <w:rStyle w:val="Hyperlink"/>
+          </w:rPr>
+          <w:t>https://github.com/arseeenyyy/computational-mathematics/tree/main/lab3</w:t>
+        </w:r>
+      </w:hyperlink>
+    </w:p>
+    <w:p>
+      <w:pPr>
+        <w:pStyle w:val="BodyText"/>
+        <w:rPr/>
+      </w:pPr>
+      <w:r>
+        <w:rPr/>
+        <w:t>Результаты работы программы:</w:t>
+      </w:r>
+    </w:p>
+    <w:tbl>
+      <w:tblPr>
+        <w:tblW w:w="5000" w:type="pct"/>
+        <w:jc w:val="left"/>
+        <w:tblInd w:w="0" w:type="dxa"/>
+        <w:tblLayout w:type="fixed"/>
+        <w:tblCellMar>
+          <w:top w:w="0" w:type="dxa"/>
+          <w:left w:w="0" w:type="dxa"/>
+          <w:bottom w:w="0" w:type="dxa"/>
+          <w:right w:w="0" w:type="dxa"/>
+        </w:tblCellMar>
+      </w:tblPr>
+      <w:tblGrid>
+        <w:gridCol w:w="9638"/>
+      </w:tblGrid>
+      <w:tr>
+        <w:trPr/>
+        <w:tc>
+          <w:tcPr>
+            <w:tcW w:w="9638" w:type="dxa"/>
+            <w:tcBorders/>
+          </w:tcPr>
+          <w:p>
+            <w:pPr>
+              <w:pStyle w:val="PreformattedText"/>
+              <w:spacing w:lineRule="auto" w:line="300"/>
+              <w:ind w:hanging="0" w:left="0" w:right="0"/>
+              <w:rPr/>
+            </w:pPr>
+            <w:r>
+              <w:rPr/>
+              <w:t>Choose one function</w:t>
+            </w:r>
+            <w:r>
+              <w:rPr>
+                <w:color w:val="333333"/>
+              </w:rPr>
+              <w:t>:</w:t>
+            </w:r>
+          </w:p>
+          <w:p>
+            <w:pPr>
+              <w:pStyle w:val="PreformattedText"/>
+              <w:spacing w:lineRule="auto" w:line="300"/>
+              <w:ind w:hanging="0" w:left="0" w:right="0"/>
+              <w:rPr/>
+            </w:pPr>
+            <w:r>
+              <w:rPr>
+                <w:b/>
+                <w:color w:val="0000DD"/>
+              </w:rPr>
+              <w:t>1</w:t>
+            </w:r>
+            <w:r>
+              <w:rPr>
+                <w:color w:val="333333"/>
+              </w:rPr>
+              <w:t>:</w:t>
+            </w:r>
+            <w:r>
+              <w:rPr/>
+              <w:t xml:space="preserve"> x</w:t>
+            </w:r>
+            <w:r>
+              <w:rPr>
+                <w:color w:val="333333"/>
+              </w:rPr>
+              <w:t>^</w:t>
+            </w:r>
+            <w:r>
+              <w:rPr>
+                <w:b/>
+                <w:color w:val="0000DD"/>
+              </w:rPr>
+              <w:t>2</w:t>
+            </w:r>
+          </w:p>
+          <w:p>
+            <w:pPr>
+              <w:pStyle w:val="PreformattedText"/>
+              <w:spacing w:lineRule="auto" w:line="300"/>
+              <w:ind w:hanging="0" w:left="0" w:right="0"/>
+              <w:rPr/>
+            </w:pPr>
+            <w:r>
+              <w:rPr>
+                <w:b/>
+                <w:color w:val="0000DD"/>
+              </w:rPr>
+              <w:t>2</w:t>
+            </w:r>
+            <w:r>
+              <w:rPr>
+                <w:color w:val="333333"/>
+              </w:rPr>
+              <w:t>:</w:t>
+            </w:r>
+            <w:r>
+              <w:rPr/>
+              <w:t xml:space="preserve"> e</w:t>
+            </w:r>
+            <w:r>
+              <w:rPr>
+                <w:color w:val="333333"/>
+              </w:rPr>
+              <w:t>^</w:t>
+            </w:r>
+            <w:r>
+              <w:rPr/>
+              <w:t>x</w:t>
+            </w:r>
+          </w:p>
+          <w:p>
+            <w:pPr>
+              <w:pStyle w:val="PreformattedText"/>
+              <w:spacing w:lineRule="auto" w:line="300"/>
+              <w:ind w:hanging="0" w:left="0" w:right="0"/>
+              <w:rPr/>
+            </w:pPr>
+            <w:r>
+              <w:rPr>
+                <w:b/>
+                <w:color w:val="0000DD"/>
+              </w:rPr>
+              <w:t>3</w:t>
+            </w:r>
+            <w:r>
+              <w:rPr>
+                <w:color w:val="333333"/>
+              </w:rPr>
+              <w:t>:</w:t>
+            </w:r>
+            <w:r>
+              <w:rPr/>
+              <w:t xml:space="preserve"> </w:t>
+            </w:r>
+            <w:r>
+              <w:rPr>
+                <w:b/>
+                <w:color w:val="0000DD"/>
+              </w:rPr>
+              <w:t>1</w:t>
+            </w:r>
+            <w:r>
+              <w:rPr>
+                <w:color w:val="333333"/>
+              </w:rPr>
+              <w:t>/</w:t>
+            </w:r>
+            <w:r>
+              <w:rPr/>
+              <w:t>x</w:t>
+            </w:r>
+          </w:p>
+          <w:p>
+            <w:pPr>
+              <w:pStyle w:val="PreformattedText"/>
+              <w:spacing w:lineRule="auto" w:line="300"/>
+              <w:ind w:hanging="0" w:left="0" w:right="0"/>
+              <w:rPr/>
+            </w:pPr>
+            <w:r>
+              <w:rPr>
+                <w:b/>
+                <w:color w:val="0000DD"/>
+              </w:rPr>
+              <w:t>4</w:t>
+            </w:r>
+            <w:r>
+              <w:rPr>
+                <w:color w:val="333333"/>
+              </w:rPr>
+              <w:t>:</w:t>
+            </w:r>
+            <w:r>
+              <w:rPr/>
+              <w:t xml:space="preserve"> </w:t>
+            </w:r>
+            <w:r>
+              <w:rPr>
+                <w:color w:val="333333"/>
+              </w:rPr>
+              <w:t>-</w:t>
+            </w:r>
+            <w:r>
+              <w:rPr>
+                <w:b/>
+                <w:color w:val="0000DD"/>
+              </w:rPr>
+              <w:t>3</w:t>
+            </w:r>
+            <w:r>
+              <w:rPr/>
+              <w:t>x</w:t>
+            </w:r>
+            <w:r>
+              <w:rPr>
+                <w:color w:val="FF0000"/>
+                <w:shd w:fill="FFAAAA" w:val="clear"/>
+              </w:rPr>
+              <w:t>³</w:t>
+            </w:r>
+            <w:r>
+              <w:rPr>
+                <w:color w:val="333333"/>
+              </w:rPr>
+              <w:t>-</w:t>
+            </w:r>
+            <w:r>
+              <w:rPr>
+                <w:b/>
+                <w:color w:val="0000DD"/>
+              </w:rPr>
+              <w:t>5</w:t>
+            </w:r>
+            <w:r>
+              <w:rPr/>
+              <w:t>x</w:t>
+            </w:r>
+            <w:r>
+              <w:rPr>
+                <w:color w:val="FF0000"/>
+                <w:shd w:fill="FFAAAA" w:val="clear"/>
+              </w:rPr>
+              <w:t>²</w:t>
+            </w:r>
+            <w:r>
+              <w:rPr>
+                <w:color w:val="333333"/>
+              </w:rPr>
+              <w:t>+</w:t>
+            </w:r>
+            <w:r>
+              <w:rPr>
+                <w:b/>
+                <w:color w:val="0000DD"/>
+              </w:rPr>
+              <w:t>4</w:t>
+            </w:r>
+            <w:r>
+              <w:rPr/>
+              <w:t>x</w:t>
+            </w:r>
+            <w:r>
+              <w:rPr>
+                <w:color w:val="333333"/>
+              </w:rPr>
+              <w:t>-</w:t>
+            </w:r>
+            <w:r>
+              <w:rPr>
+                <w:b/>
+                <w:color w:val="0000DD"/>
+              </w:rPr>
+              <w:t>2</w:t>
+            </w:r>
+          </w:p>
+          <w:p>
+            <w:pPr>
+              <w:pStyle w:val="PreformattedText"/>
+              <w:spacing w:lineRule="auto" w:line="300"/>
+              <w:ind w:hanging="0" w:left="0" w:right="0"/>
+              <w:rPr/>
+            </w:pPr>
+            <w:r>
+              <w:rPr>
+                <w:b/>
+                <w:color w:val="0000DD"/>
+              </w:rPr>
+              <w:t>5</w:t>
+            </w:r>
+            <w:r>
+              <w:rPr>
+                <w:color w:val="333333"/>
+              </w:rPr>
+              <w:t>:</w:t>
+            </w:r>
+            <w:r>
+              <w:rPr/>
+              <w:t xml:space="preserve"> </w:t>
+            </w:r>
+            <w:r>
+              <w:rPr>
+                <w:b/>
+                <w:color w:val="0000DD"/>
+              </w:rPr>
+              <w:t>5</w:t>
+            </w:r>
+          </w:p>
+          <w:p>
+            <w:pPr>
+              <w:pStyle w:val="PreformattedText"/>
+              <w:spacing w:lineRule="auto" w:line="300"/>
+              <w:ind w:hanging="0" w:left="0" w:right="0"/>
+              <w:rPr/>
+            </w:pPr>
+            <w:r>
+              <w:rPr/>
+              <w:t>your choice</w:t>
+            </w:r>
+            <w:r>
+              <w:rPr>
+                <w:color w:val="333333"/>
+              </w:rPr>
+              <w:t>:</w:t>
+            </w:r>
+            <w:r>
+              <w:rPr/>
+              <w:t xml:space="preserve"> </w:t>
+            </w:r>
+            <w:r>
+              <w:rPr>
+                <w:b/>
+                <w:color w:val="0000DD"/>
+              </w:rPr>
+              <w:t>1</w:t>
+            </w:r>
+          </w:p>
+          <w:p>
+            <w:pPr>
+              <w:pStyle w:val="PreformattedText"/>
+              <w:spacing w:lineRule="auto" w:line="300"/>
+              <w:ind w:hanging="0" w:left="0" w:right="0"/>
+              <w:rPr/>
+            </w:pPr>
+            <w:r>
+              <w:rPr/>
+              <w:t>Enter integration limits</w:t>
+            </w:r>
+            <w:r>
+              <w:rPr>
+                <w:color w:val="333333"/>
+              </w:rPr>
+              <w:t>:</w:t>
+            </w:r>
+          </w:p>
+          <w:p>
+            <w:pPr>
+              <w:pStyle w:val="PreformattedText"/>
+              <w:spacing w:lineRule="auto" w:line="300"/>
+              <w:ind w:hanging="0" w:left="0" w:right="0"/>
+              <w:rPr/>
+            </w:pPr>
+            <w:r>
+              <w:rPr/>
+              <w:t>Left border (a)</w:t>
+            </w:r>
+            <w:r>
+              <w:rPr>
+                <w:color w:val="333333"/>
+              </w:rPr>
+              <w:t>:</w:t>
+            </w:r>
+            <w:r>
+              <w:rPr/>
+              <w:t xml:space="preserve"> </w:t>
+            </w:r>
+            <w:r>
+              <w:rPr>
+                <w:b/>
+                <w:color w:val="0000DD"/>
+              </w:rPr>
+              <w:t>0</w:t>
+            </w:r>
+          </w:p>
+          <w:p>
+            <w:pPr>
+              <w:pStyle w:val="PreformattedText"/>
+              <w:spacing w:lineRule="auto" w:line="300"/>
+              <w:ind w:hanging="0" w:left="0" w:right="0"/>
+              <w:rPr/>
+            </w:pPr>
+            <w:r>
+              <w:rPr/>
+              <w:t>Right border (b)</w:t>
+            </w:r>
+            <w:r>
+              <w:rPr>
+                <w:color w:val="333333"/>
+              </w:rPr>
+              <w:t>:</w:t>
+            </w:r>
+            <w:r>
+              <w:rPr/>
+              <w:t xml:space="preserve"> </w:t>
+            </w:r>
+            <w:r>
+              <w:rPr>
+                <w:b/>
+                <w:color w:val="0000DD"/>
+              </w:rPr>
+              <w:t>2</w:t>
+            </w:r>
+          </w:p>
+          <w:p>
+            <w:pPr>
+              <w:pStyle w:val="PreformattedText"/>
+              <w:spacing w:lineRule="auto" w:line="300"/>
+              <w:ind w:hanging="0" w:left="0" w:right="0"/>
+              <w:rPr/>
+            </w:pPr>
+            <w:r>
+              <w:rPr/>
+              <w:t>Choose integration method</w:t>
+            </w:r>
+            <w:r>
+              <w:rPr>
+                <w:color w:val="333333"/>
+              </w:rPr>
+              <w:t>:</w:t>
+            </w:r>
+          </w:p>
+          <w:p>
+            <w:pPr>
+              <w:pStyle w:val="PreformattedText"/>
+              <w:spacing w:lineRule="auto" w:line="300"/>
+              <w:ind w:hanging="0" w:left="0" w:right="0"/>
+              <w:rPr/>
+            </w:pPr>
+            <w:r>
+              <w:rPr>
+                <w:b/>
+                <w:color w:val="0000DD"/>
+              </w:rPr>
+              <w:t>1</w:t>
+            </w:r>
+            <w:r>
+              <w:rPr>
+                <w:color w:val="333333"/>
+              </w:rPr>
+              <w:t>:</w:t>
+            </w:r>
+            <w:r>
+              <w:rPr/>
+              <w:t xml:space="preserve"> left_rectangle</w:t>
+            </w:r>
+          </w:p>
+          <w:p>
+            <w:pPr>
+              <w:pStyle w:val="PreformattedText"/>
+              <w:spacing w:lineRule="auto" w:line="300"/>
+              <w:ind w:hanging="0" w:left="0" w:right="0"/>
+              <w:rPr/>
+            </w:pPr>
+            <w:r>
+              <w:rPr>
+                <w:b/>
+                <w:color w:val="0000DD"/>
+              </w:rPr>
+              <w:t>2</w:t>
+            </w:r>
+            <w:r>
+              <w:rPr>
+                <w:color w:val="333333"/>
+              </w:rPr>
+              <w:t>:</w:t>
+            </w:r>
+            <w:r>
+              <w:rPr/>
+              <w:t xml:space="preserve"> mid_rectangle</w:t>
+            </w:r>
+          </w:p>
+          <w:p>
+            <w:pPr>
+              <w:pStyle w:val="PreformattedText"/>
+              <w:spacing w:lineRule="auto" w:line="300"/>
+              <w:ind w:hanging="0" w:left="0" w:right="0"/>
+              <w:rPr/>
+            </w:pPr>
+            <w:r>
+              <w:rPr>
+                <w:b/>
+                <w:color w:val="0000DD"/>
+              </w:rPr>
+              <w:t>3</w:t>
+            </w:r>
+            <w:r>
+              <w:rPr>
+                <w:color w:val="333333"/>
+              </w:rPr>
+              <w:t>:</w:t>
+            </w:r>
+            <w:r>
+              <w:rPr/>
+              <w:t xml:space="preserve"> right_rectangle</w:t>
+            </w:r>
+          </w:p>
+          <w:p>
+            <w:pPr>
+              <w:pStyle w:val="PreformattedText"/>
+              <w:spacing w:lineRule="auto" w:line="300"/>
+              <w:ind w:hanging="0" w:left="0" w:right="0"/>
+              <w:rPr/>
+            </w:pPr>
+            <w:r>
+              <w:rPr>
+                <w:b/>
+                <w:color w:val="0000DD"/>
+              </w:rPr>
+              <w:t>4</w:t>
+            </w:r>
+            <w:r>
+              <w:rPr>
+                <w:color w:val="333333"/>
+              </w:rPr>
+              <w:t>:</w:t>
+            </w:r>
+            <w:r>
+              <w:rPr/>
+              <w:t xml:space="preserve"> trapezoidal</w:t>
+            </w:r>
+          </w:p>
+          <w:p>
+            <w:pPr>
+              <w:pStyle w:val="PreformattedText"/>
+              <w:spacing w:lineRule="auto" w:line="300"/>
+              <w:ind w:hanging="0" w:left="0" w:right="0"/>
+              <w:rPr/>
+            </w:pPr>
+            <w:r>
+              <w:rPr>
+                <w:b/>
+                <w:color w:val="0000DD"/>
+              </w:rPr>
+              <w:t>5</w:t>
+            </w:r>
+            <w:r>
+              <w:rPr>
+                <w:color w:val="333333"/>
+              </w:rPr>
+              <w:t>:</w:t>
+            </w:r>
+            <w:r>
+              <w:rPr/>
+              <w:t xml:space="preserve"> simpson</w:t>
+            </w:r>
+          </w:p>
+          <w:p>
+            <w:pPr>
+              <w:pStyle w:val="PreformattedText"/>
+              <w:spacing w:lineRule="auto" w:line="300"/>
+              <w:ind w:hanging="0" w:left="0" w:right="0"/>
+              <w:rPr/>
+            </w:pPr>
+            <w:r>
+              <w:rPr/>
+              <w:t>your choice</w:t>
+            </w:r>
+            <w:r>
+              <w:rPr>
+                <w:color w:val="333333"/>
+              </w:rPr>
+              <w:t>:</w:t>
+            </w:r>
+            <w:r>
+              <w:rPr/>
+              <w:t xml:space="preserve"> </w:t>
+            </w:r>
+            <w:r>
+              <w:rPr>
+                <w:b/>
+                <w:color w:val="0000DD"/>
+              </w:rPr>
+              <w:t>3</w:t>
+            </w:r>
+          </w:p>
+          <w:p>
+            <w:pPr>
+              <w:pStyle w:val="PreformattedText"/>
+              <w:spacing w:lineRule="auto" w:line="300"/>
+              <w:ind w:hanging="0" w:left="0" w:right="0"/>
+              <w:rPr/>
+            </w:pPr>
+            <w:r>
+              <w:rPr/>
+              <w:t>Enter accuracy</w:t>
+            </w:r>
+            <w:r>
+              <w:rPr>
+                <w:color w:val="333333"/>
+              </w:rPr>
+              <w:t>:</w:t>
+            </w:r>
+            <w:r>
+              <w:rPr/>
+              <w:t xml:space="preserve"> </w:t>
+            </w:r>
+            <w:r>
+              <w:rPr>
+                <w:b/>
+                <w:color w:val="6600EE"/>
+              </w:rPr>
+              <w:t>0.0001</w:t>
+            </w:r>
+          </w:p>
+          <w:p>
+            <w:pPr>
+              <w:pStyle w:val="PreformattedText"/>
+              <w:spacing w:lineRule="auto" w:line="300"/>
+              <w:ind w:hanging="0" w:left="0" w:right="0"/>
+              <w:rPr/>
+            </w:pPr>
+            <w:r>
+              <w:rPr>
+                <w:b/>
+                <w:color w:val="997700"/>
+              </w:rPr>
+              <w:t>result:</w:t>
+            </w:r>
+            <w:r>
+              <w:rPr/>
+              <w:t xml:space="preserve"> </w:t>
+            </w:r>
+            <w:r>
+              <w:rPr>
+                <w:b/>
+                <w:color w:val="6600EE"/>
+              </w:rPr>
+              <w:t>2.66673</w:t>
+            </w:r>
+          </w:p>
+          <w:p>
+            <w:pPr>
+              <w:pStyle w:val="PreformattedText"/>
+              <w:spacing w:lineRule="auto" w:line="300" w:before="0" w:after="283"/>
+              <w:ind w:hanging="0" w:left="0" w:right="0"/>
+              <w:rPr/>
+            </w:pPr>
+            <w:r>
+              <w:rPr>
+                <w:b/>
+                <w:color w:val="997700"/>
+              </w:rPr>
+              <w:t>splits:</w:t>
+            </w:r>
+            <w:r>
+              <w:rPr/>
+              <w:t xml:space="preserve"> </w:t>
+            </w:r>
+            <w:r>
+              <w:rPr>
+                <w:b/>
+                <w:color w:val="0000DD"/>
+              </w:rPr>
+              <w:t>65536</w:t>
+            </w:r>
+          </w:p>
+        </w:tc>
+      </w:tr>
+    </w:tbl>
+    <w:p>
+      <w:pPr>
+        <w:pStyle w:val="BodyText"/>
+        <w:rPr/>
+      </w:pPr>
+      <w:r>
+        <w:rPr/>
+      </w:r>
+    </w:p>
+    <w:p>
+      <w:pPr>
+        <w:pStyle w:val="Heading1"/>
+        <w:widowControl/>
+        <w:numPr>
+          <w:ilvl w:val="0"/>
+          <w:numId w:val="0"/>
+        </w:numPr>
+        <w:suppressAutoHyphens w:val="true"/>
+        <w:overflowPunct w:val="false"/>
+        <w:jc w:val="left"/>
+        <w:rPr/>
+      </w:pPr>
+      <w:r>
+        <w:rPr/>
+      </w:r>
+      <w:r>
+        <w:br w:type="page"/>
+      </w:r>
+    </w:p>
+    <w:p>
+      <w:pPr>
+        <w:pStyle w:val="Heading1"/>
+        <w:numPr>
+          <w:ilvl w:val="0"/>
+          <w:numId w:val="3"/>
+        </w:numPr>
+        <w:ind w:hanging="0" w:left="0"/>
+        <w:rPr/>
+      </w:pPr>
+      <w:r>
+        <w:rPr/>
+        <w:t>Вывод</w:t>
+      </w:r>
+    </w:p>
+    <w:p>
+      <w:pPr>
+        <w:pStyle w:val="BodyText"/>
+        <w:rPr/>
+      </w:pPr>
+      <w:r>
+        <w:rPr/>
+        <w:t>В ходе выполнения лабораторной работы были изучены численные методы интегрирования с использованиям C++. В результате работы были рассмотрены численные методы вычисления определенных интегралов: метод прямоугольников(левых, правых, средних), метод трапеций, метод Ньютона-Котеса и метод Симпсона.</w:t>
+      </w:r>
+    </w:p>
+    <w:p>
+      <w:pPr>
+        <w:pStyle w:val="BodyText"/>
         <w:spacing w:before="0" w:after="140"/>
         <w:rPr/>
       </w:pPr>
       <w:r>
         <w:rPr/>
-        <w:t>Как видно из результатов, все методы дали относительно малую погрешность, особенно при использовании формулы Ньютона — Котеса и Симпсона (погрешность получилась нулевая).</w:t>
+        <w:t>Была реализована программа, позволяющая выбрать одну из предложенных функций, задать пределы интегрирования и точность.</w:t>
       </w:r>
     </w:p>
     <w:sectPr>

</xml_diff>